<commit_message>
modified:   Documents/Page Mon Compte.docx 	Documents/Page FAQ.docx
</commit_message>
<xml_diff>
--- a/Documents/Page Mon Compte.docx
+++ b/Documents/Page Mon Compte.docx
@@ -68,21 +68,93 @@
         <w:rPr>
           <w:sz w:val="24"/>
         </w:rPr>
+        <w:t xml:space="preserve">Le corps de la page se sépare en 3 parties comportant les diverses informations concernant l’utilisateur connecté </w:t>
+      </w:r>
+      <w:r>
+        <w:rPr>
+          <w:sz w:val="24"/>
+        </w:rPr>
         <w:t xml:space="preserve">: </w:t>
       </w:r>
-      <w:proofErr w:type="gramStart"/>
+    </w:p>
+    <w:p>
+      <w:pPr>
+        <w:pStyle w:val="Sansinterligne"/>
+        <w:numPr>
+          <w:ilvl w:val="0"/>
+          <w:numId w:val="1"/>
+        </w:numPr>
+        <w:jc w:val="both"/>
+        <w:rPr>
+          <w:sz w:val="24"/>
+        </w:rPr>
+      </w:pPr>
       <w:r>
         <w:rPr>
           <w:sz w:val="24"/>
         </w:rPr>
         <w:t>ces</w:t>
       </w:r>
-      <w:proofErr w:type="gramEnd"/>
-      <w:r>
-        <w:rPr>
-          <w:sz w:val="24"/>
-        </w:rPr>
-        <w:t xml:space="preserve"> informations personnelles (nom, prénom, sexe, date de naissance), ces informations de compte (mail, mot de passe)</w:t>
+      <w:r>
+        <w:rPr>
+          <w:sz w:val="24"/>
+        </w:rPr>
+        <w:t xml:space="preserve"> informations personnelles</w:t>
+      </w:r>
+      <w:r>
+        <w:rPr>
+          <w:sz w:val="24"/>
+        </w:rPr>
+        <w:t xml:space="preserve"> </w:t>
+      </w:r>
+      <w:r>
+        <w:rPr>
+          <w:sz w:val="24"/>
+        </w:rPr>
+        <w:t xml:space="preserve">(nom, prénom, sexe, date de naissance), </w:t>
+      </w:r>
+      <w:r>
+        <w:rPr>
+          <w:sz w:val="24"/>
+        </w:rPr>
+        <w:t>ainsi qu’une photo de profil</w:t>
+      </w:r>
+      <w:r>
+        <w:rPr>
+          <w:sz w:val="24"/>
+        </w:rPr>
+        <w:t xml:space="preserve"> (photo par défaut à la création du compte)</w:t>
+      </w:r>
+      <w:r>
+        <w:rPr>
+          <w:sz w:val="24"/>
+        </w:rPr>
+        <w:t xml:space="preserve">, </w:t>
+      </w:r>
+    </w:p>
+    <w:p>
+      <w:pPr>
+        <w:pStyle w:val="Sansinterligne"/>
+        <w:numPr>
+          <w:ilvl w:val="0"/>
+          <w:numId w:val="1"/>
+        </w:numPr>
+        <w:jc w:val="both"/>
+        <w:rPr>
+          <w:sz w:val="24"/>
+        </w:rPr>
+      </w:pPr>
+      <w:r>
+        <w:rPr>
+          <w:sz w:val="24"/>
+        </w:rPr>
+        <w:t>c</w:t>
+      </w:r>
+      <w:r>
+        <w:rPr>
+          <w:sz w:val="24"/>
+        </w:rPr>
+        <w:t>es informations de compte (mail, mot de passe)</w:t>
       </w:r>
       <w:r>
         <w:rPr>
@@ -94,21 +166,23 @@
         <w:rPr>
           <w:sz w:val="24"/>
         </w:rPr>
-        <w:t xml:space="preserve"> ces informations de compte (adresse postale, téléphone)</w:t>
-      </w:r>
-      <w:r>
-        <w:rPr>
-          <w:sz w:val="24"/>
-        </w:rPr>
-        <w:t xml:space="preserve"> ainsi qu’une photo de profil. </w:t>
-      </w:r>
-    </w:p>
-    <w:p>
-      <w:pPr>
-        <w:pStyle w:val="Titre1"/>
-      </w:pPr>
-      <w:r>
-        <w:t xml:space="preserve">Evènements possibles : </w:t>
+        <w:t xml:space="preserve"> </w:t>
+      </w:r>
+    </w:p>
+    <w:p>
+      <w:pPr>
+        <w:pStyle w:val="Sansinterligne"/>
+        <w:numPr>
+          <w:ilvl w:val="0"/>
+          <w:numId w:val="1"/>
+        </w:numPr>
+        <w:jc w:val="both"/>
+      </w:pPr>
+      <w:r>
+        <w:rPr>
+          <w:sz w:val="24"/>
+        </w:rPr>
+        <w:t xml:space="preserve">ces informations de compte (adresse postale, téléphone) </w:t>
       </w:r>
     </w:p>
     <w:p>
@@ -120,14 +194,337 @@
         </w:rPr>
       </w:pPr>
     </w:p>
+    <w:p>
+      <w:pPr>
+        <w:pStyle w:val="Sansinterligne"/>
+        <w:jc w:val="center"/>
+      </w:pPr>
+      <w:r>
+        <w:rPr>
+          <w:noProof/>
+          <w:lang w:eastAsia="fr-FR"/>
+        </w:rPr>
+        <w:drawing>
+          <wp:inline distT="0" distB="0" distL="0" distR="0">
+            <wp:extent cx="4406052" cy="3072809"/>
+            <wp:effectExtent l="19050" t="0" r="0" b="0"/>
+            <wp:docPr id="1" name="Image 0" descr="PageMonCompte.png"/>
+            <wp:cNvGraphicFramePr>
+              <a:graphicFrameLocks xmlns:a="http://schemas.openxmlformats.org/drawingml/2006/main" noChangeAspect="1"/>
+            </wp:cNvGraphicFramePr>
+            <a:graphic xmlns:a="http://schemas.openxmlformats.org/drawingml/2006/main">
+              <a:graphicData uri="http://schemas.openxmlformats.org/drawingml/2006/picture">
+                <pic:pic xmlns:pic="http://schemas.openxmlformats.org/drawingml/2006/picture">
+                  <pic:nvPicPr>
+                    <pic:cNvPr id="0" name="PageMonCompte.png"/>
+                    <pic:cNvPicPr/>
+                  </pic:nvPicPr>
+                  <pic:blipFill>
+                    <a:blip r:embed="rId5" cstate="print"/>
+                    <a:srcRect l="16921" t="32395" r="17261" b="10798"/>
+                    <a:stretch>
+                      <a:fillRect/>
+                    </a:stretch>
+                  </pic:blipFill>
+                  <pic:spPr>
+                    <a:xfrm>
+                      <a:off x="0" y="0"/>
+                      <a:ext cx="4418248" cy="3081314"/>
+                    </a:xfrm>
+                    <a:prstGeom prst="rect">
+                      <a:avLst/>
+                    </a:prstGeom>
+                  </pic:spPr>
+                </pic:pic>
+              </a:graphicData>
+            </a:graphic>
+          </wp:inline>
+        </w:drawing>
+      </w:r>
+    </w:p>
+    <w:p>
+      <w:pPr>
+        <w:pStyle w:val="Titre1"/>
+      </w:pPr>
+      <w:r>
+        <w:t xml:space="preserve">Evènements possibles : </w:t>
+      </w:r>
+    </w:p>
+    <w:p>
+      <w:pPr>
+        <w:pStyle w:val="Sansinterligne"/>
+        <w:jc w:val="both"/>
+        <w:rPr>
+          <w:sz w:val="24"/>
+        </w:rPr>
+      </w:pPr>
+      <w:r>
+        <w:rPr>
+          <w:b/>
+          <w:sz w:val="24"/>
+        </w:rPr>
+        <w:t>SI</w:t>
+      </w:r>
+      <w:r>
+        <w:rPr>
+          <w:sz w:val="24"/>
+        </w:rPr>
+        <w:t xml:space="preserve"> clic sur le premier bouton modifier</w:t>
+      </w:r>
+      <w:r>
+        <w:rPr>
+          <w:sz w:val="24"/>
+        </w:rPr>
+        <w:t xml:space="preserve"> </w:t>
+      </w:r>
+      <w:r>
+        <w:rPr>
+          <w:b/>
+          <w:sz w:val="24"/>
+        </w:rPr>
+        <w:t>ALORS</w:t>
+      </w:r>
+      <w:r>
+        <w:rPr>
+          <w:sz w:val="24"/>
+        </w:rPr>
+        <w:t xml:space="preserve"> formulaire pour modifier les champs des informations personnelles. </w:t>
+      </w:r>
+    </w:p>
+    <w:p>
+      <w:pPr>
+        <w:pStyle w:val="Sansinterligne"/>
+        <w:jc w:val="both"/>
+        <w:rPr>
+          <w:sz w:val="24"/>
+        </w:rPr>
+      </w:pPr>
+      <w:r>
+        <w:rPr>
+          <w:b/>
+          <w:sz w:val="24"/>
+        </w:rPr>
+        <w:t>SI</w:t>
+      </w:r>
+      <w:r>
+        <w:rPr>
+          <w:sz w:val="24"/>
+        </w:rPr>
+        <w:t xml:space="preserve"> clic sur le deuxième bouton modifier </w:t>
+      </w:r>
+      <w:r>
+        <w:rPr>
+          <w:b/>
+          <w:sz w:val="24"/>
+        </w:rPr>
+        <w:t>ALORS</w:t>
+      </w:r>
+      <w:r>
+        <w:rPr>
+          <w:sz w:val="24"/>
+        </w:rPr>
+        <w:t xml:space="preserve"> formulaire pour modifier les champs des informations du compte. </w:t>
+      </w:r>
+    </w:p>
+    <w:p>
+      <w:pPr>
+        <w:pStyle w:val="Sansinterligne"/>
+        <w:jc w:val="both"/>
+        <w:rPr>
+          <w:sz w:val="24"/>
+        </w:rPr>
+      </w:pPr>
+      <w:r>
+        <w:rPr>
+          <w:b/>
+          <w:sz w:val="24"/>
+        </w:rPr>
+        <w:t>SI</w:t>
+      </w:r>
+      <w:r>
+        <w:rPr>
+          <w:sz w:val="24"/>
+        </w:rPr>
+        <w:t xml:space="preserve"> clic sur le troisième bouton modifier </w:t>
+      </w:r>
+      <w:r>
+        <w:rPr>
+          <w:b/>
+          <w:sz w:val="24"/>
+        </w:rPr>
+        <w:t>ALORS</w:t>
+      </w:r>
+      <w:r>
+        <w:rPr>
+          <w:sz w:val="24"/>
+        </w:rPr>
+        <w:t xml:space="preserve"> formulaire pour modifier les champs des coordonnées. </w:t>
+      </w:r>
+    </w:p>
+    <w:p>
+      <w:pPr>
+        <w:pStyle w:val="Sansinterligne"/>
+        <w:jc w:val="both"/>
+        <w:rPr>
+          <w:sz w:val="24"/>
+        </w:rPr>
+      </w:pPr>
+      <w:r>
+        <w:rPr>
+          <w:b/>
+          <w:sz w:val="24"/>
+        </w:rPr>
+        <w:t>SI</w:t>
+      </w:r>
+      <w:r>
+        <w:rPr>
+          <w:sz w:val="24"/>
+        </w:rPr>
+        <w:t xml:space="preserve"> clic sur la photo de profil </w:t>
+      </w:r>
+      <w:r>
+        <w:rPr>
+          <w:b/>
+          <w:sz w:val="24"/>
+        </w:rPr>
+        <w:t>ALORS</w:t>
+      </w:r>
+      <w:r>
+        <w:rPr>
+          <w:sz w:val="24"/>
+        </w:rPr>
+        <w:t xml:space="preserve"> sélection de la photo de profil à partir du pc de l’utilisateur. </w:t>
+      </w:r>
+    </w:p>
     <w:sectPr>
       <w:pgSz w:w="11906" w:h="16838"/>
-      <w:pgMar w:top="1417" w:right="1417" w:bottom="1417" w:left="1417" w:header="708" w:footer="708" w:gutter="0"/>
+      <w:pgMar w:top="1417" w:right="1417" w:bottom="1276" w:left="1417" w:header="708" w:footer="708" w:gutter="0"/>
       <w:cols w:space="708"/>
       <w:docGrid w:linePitch="360"/>
     </w:sectPr>
   </w:body>
 </w:document>
+</file>
+
+<file path=word/numbering.xml><?xml version="1.0" encoding="utf-8"?>
+<w:numbering xmlns:ve="http://schemas.openxmlformats.org/markup-compatibility/2006" xmlns:o="urn:schemas-microsoft-com:office:office" xmlns:r="http://schemas.openxmlformats.org/officeDocument/2006/relationships" xmlns:m="http://schemas.openxmlformats.org/officeDocument/2006/math" xmlns:v="urn:schemas-microsoft-com:vml" xmlns:wp="http://schemas.openxmlformats.org/drawingml/2006/wordprocessingDrawing" xmlns:w10="urn:schemas-microsoft-com:office:word" xmlns:w="http://schemas.openxmlformats.org/wordprocessingml/2006/main" xmlns:wne="http://schemas.microsoft.com/office/word/2006/wordml">
+  <w:abstractNum w:abstractNumId="0">
+    <w:nsid w:val="00E8617D"/>
+    <w:multiLevelType w:val="hybridMultilevel"/>
+    <w:tmpl w:val="7EFAA372"/>
+    <w:lvl w:ilvl="0" w:tplc="040C0001">
+      <w:start w:val="1"/>
+      <w:numFmt w:val="bullet"/>
+      <w:lvlText w:val=""/>
+      <w:lvlJc w:val="left"/>
+      <w:pPr>
+        <w:ind w:left="720" w:hanging="360"/>
+      </w:pPr>
+      <w:rPr>
+        <w:rFonts w:ascii="Symbol" w:hAnsi="Symbol" w:hint="default"/>
+      </w:rPr>
+    </w:lvl>
+    <w:lvl w:ilvl="1" w:tplc="040C0003" w:tentative="1">
+      <w:start w:val="1"/>
+      <w:numFmt w:val="bullet"/>
+      <w:lvlText w:val="o"/>
+      <w:lvlJc w:val="left"/>
+      <w:pPr>
+        <w:ind w:left="1440" w:hanging="360"/>
+      </w:pPr>
+      <w:rPr>
+        <w:rFonts w:ascii="Courier New" w:hAnsi="Courier New" w:cs="Courier New" w:hint="default"/>
+      </w:rPr>
+    </w:lvl>
+    <w:lvl w:ilvl="2" w:tplc="040C0005" w:tentative="1">
+      <w:start w:val="1"/>
+      <w:numFmt w:val="bullet"/>
+      <w:lvlText w:val=""/>
+      <w:lvlJc w:val="left"/>
+      <w:pPr>
+        <w:ind w:left="2160" w:hanging="360"/>
+      </w:pPr>
+      <w:rPr>
+        <w:rFonts w:ascii="Wingdings" w:hAnsi="Wingdings" w:hint="default"/>
+      </w:rPr>
+    </w:lvl>
+    <w:lvl w:ilvl="3" w:tplc="040C0001" w:tentative="1">
+      <w:start w:val="1"/>
+      <w:numFmt w:val="bullet"/>
+      <w:lvlText w:val=""/>
+      <w:lvlJc w:val="left"/>
+      <w:pPr>
+        <w:ind w:left="2880" w:hanging="360"/>
+      </w:pPr>
+      <w:rPr>
+        <w:rFonts w:ascii="Symbol" w:hAnsi="Symbol" w:hint="default"/>
+      </w:rPr>
+    </w:lvl>
+    <w:lvl w:ilvl="4" w:tplc="040C0003" w:tentative="1">
+      <w:start w:val="1"/>
+      <w:numFmt w:val="bullet"/>
+      <w:lvlText w:val="o"/>
+      <w:lvlJc w:val="left"/>
+      <w:pPr>
+        <w:ind w:left="3600" w:hanging="360"/>
+      </w:pPr>
+      <w:rPr>
+        <w:rFonts w:ascii="Courier New" w:hAnsi="Courier New" w:cs="Courier New" w:hint="default"/>
+      </w:rPr>
+    </w:lvl>
+    <w:lvl w:ilvl="5" w:tplc="040C0005" w:tentative="1">
+      <w:start w:val="1"/>
+      <w:numFmt w:val="bullet"/>
+      <w:lvlText w:val=""/>
+      <w:lvlJc w:val="left"/>
+      <w:pPr>
+        <w:ind w:left="4320" w:hanging="360"/>
+      </w:pPr>
+      <w:rPr>
+        <w:rFonts w:ascii="Wingdings" w:hAnsi="Wingdings" w:hint="default"/>
+      </w:rPr>
+    </w:lvl>
+    <w:lvl w:ilvl="6" w:tplc="040C0001" w:tentative="1">
+      <w:start w:val="1"/>
+      <w:numFmt w:val="bullet"/>
+      <w:lvlText w:val=""/>
+      <w:lvlJc w:val="left"/>
+      <w:pPr>
+        <w:ind w:left="5040" w:hanging="360"/>
+      </w:pPr>
+      <w:rPr>
+        <w:rFonts w:ascii="Symbol" w:hAnsi="Symbol" w:hint="default"/>
+      </w:rPr>
+    </w:lvl>
+    <w:lvl w:ilvl="7" w:tplc="040C0003" w:tentative="1">
+      <w:start w:val="1"/>
+      <w:numFmt w:val="bullet"/>
+      <w:lvlText w:val="o"/>
+      <w:lvlJc w:val="left"/>
+      <w:pPr>
+        <w:ind w:left="5760" w:hanging="360"/>
+      </w:pPr>
+      <w:rPr>
+        <w:rFonts w:ascii="Courier New" w:hAnsi="Courier New" w:cs="Courier New" w:hint="default"/>
+      </w:rPr>
+    </w:lvl>
+    <w:lvl w:ilvl="8" w:tplc="040C0005" w:tentative="1">
+      <w:start w:val="1"/>
+      <w:numFmt w:val="bullet"/>
+      <w:lvlText w:val=""/>
+      <w:lvlJc w:val="left"/>
+      <w:pPr>
+        <w:ind w:left="6480" w:hanging="360"/>
+      </w:pPr>
+      <w:rPr>
+        <w:rFonts w:ascii="Wingdings" w:hAnsi="Wingdings" w:hint="default"/>
+      </w:rPr>
+    </w:lvl>
+  </w:abstractNum>
+  <w:num w:numId="1">
+    <w:abstractNumId w:val="0"/>
+  </w:num>
+</w:numbering>
 </file>
 
 <file path=word/styles.xml><?xml version="1.0" encoding="utf-8"?>
@@ -442,6 +839,36 @@
       <w:kern w:val="28"/>
       <w:sz w:val="52"/>
       <w:szCs w:val="52"/>
+    </w:rPr>
+  </w:style>
+  <w:style w:type="paragraph" w:styleId="Textedebulles">
+    <w:name w:val="Balloon Text"/>
+    <w:basedOn w:val="Normal"/>
+    <w:link w:val="TextedebullesCar"/>
+    <w:uiPriority w:val="99"/>
+    <w:semiHidden/>
+    <w:unhideWhenUsed/>
+    <w:rsid w:val="00B34947"/>
+    <w:pPr>
+      <w:spacing w:after="0" w:line="240" w:lineRule="auto"/>
+    </w:pPr>
+    <w:rPr>
+      <w:rFonts w:ascii="Tahoma" w:hAnsi="Tahoma" w:cs="Tahoma"/>
+      <w:sz w:val="16"/>
+      <w:szCs w:val="16"/>
+    </w:rPr>
+  </w:style>
+  <w:style w:type="character" w:customStyle="1" w:styleId="TextedebullesCar">
+    <w:name w:val="Texte de bulles Car"/>
+    <w:basedOn w:val="Policepardfaut"/>
+    <w:link w:val="Textedebulles"/>
+    <w:uiPriority w:val="99"/>
+    <w:semiHidden/>
+    <w:rsid w:val="00B34947"/>
+    <w:rPr>
+      <w:rFonts w:ascii="Tahoma" w:hAnsi="Tahoma" w:cs="Tahoma"/>
+      <w:sz w:val="16"/>
+      <w:szCs w:val="16"/>
     </w:rPr>
   </w:style>
 </w:styles>

</xml_diff>